<commit_message>
Resumen de la memoria
</commit_message>
<xml_diff>
--- a/Memoria/Memoria Robot SIguelineas.docx
+++ b/Memoria/Memoria Robot SIguelineas.docx
@@ -236,15 +236,7 @@
           <w:b/>
           <w:sz w:val="28"/>
         </w:rPr>
-        <w:t>Curso Académico 2017/2018</w:t>
-      </w:r>
-      <w:r>
-        <w:rPr>
-          <w:rFonts w:ascii="Arial" w:eastAsia="Arial" w:hAnsi="Arial" w:cs="Arial"/>
-          <w:b/>
-          <w:sz w:val="28"/>
-        </w:rPr>
-        <w:t xml:space="preserve"> </w:t>
+        <w:t xml:space="preserve">Curso Académico 2017/2018 </w:t>
       </w:r>
     </w:p>
     <w:p>
@@ -512,8 +504,6 @@
         </w:rPr>
         <w:t>Alberto Herrán González</w:t>
       </w:r>
-      <w:bookmarkStart w:id="0" w:name="_GoBack"/>
-      <w:bookmarkEnd w:id="0"/>
       <w:r>
         <w:rPr>
           <w:rFonts w:ascii="Arial" w:eastAsia="Arial" w:hAnsi="Arial" w:cs="Arial"/>
@@ -657,95 +647,7 @@
                 <w:webHidden/>
                 <w:sz w:val="24"/>
               </w:rPr>
-              <w:t>2</w:t>
-            </w:r>
-            <w:r>
-              <w:rPr>
-                <w:rFonts w:ascii="Times New Roman" w:hAnsi="Times New Roman" w:cs="Times New Roman"/>
-                <w:noProof/>
-                <w:webHidden/>
-                <w:sz w:val="24"/>
-              </w:rPr>
-              <w:fldChar w:fldCharType="end"/>
-            </w:r>
-          </w:hyperlink>
-        </w:p>
-        <w:p>
-          <w:pPr>
-            <w:pStyle w:val="TDC1"/>
-            <w:tabs>
-              <w:tab w:val="right" w:leader="dot" w:pos="9060"/>
-            </w:tabs>
-            <w:spacing w:line="360" w:lineRule="auto"/>
-            <w:jc w:val="both"/>
-            <w:rPr>
-              <w:rFonts w:ascii="Times New Roman" w:hAnsi="Times New Roman" w:cs="Times New Roman"/>
-              <w:noProof/>
-              <w:sz w:val="24"/>
-            </w:rPr>
-          </w:pPr>
-          <w:hyperlink w:anchor="_Toc486410995" w:history="1">
-            <w:r>
-              <w:rPr>
-                <w:rStyle w:val="Hipervnculo"/>
-                <w:rFonts w:ascii="Times New Roman" w:hAnsi="Times New Roman" w:cs="Times New Roman"/>
-                <w:noProof/>
-                <w:sz w:val="24"/>
-              </w:rPr>
-              <w:t>Índice</w:t>
-            </w:r>
-            <w:r>
-              <w:rPr>
-                <w:rFonts w:ascii="Times New Roman" w:hAnsi="Times New Roman" w:cs="Times New Roman"/>
-                <w:noProof/>
-                <w:webHidden/>
-                <w:sz w:val="24"/>
-              </w:rPr>
-              <w:tab/>
-            </w:r>
-            <w:r>
-              <w:rPr>
-                <w:rFonts w:ascii="Times New Roman" w:hAnsi="Times New Roman" w:cs="Times New Roman"/>
-                <w:noProof/>
-                <w:webHidden/>
-                <w:sz w:val="24"/>
-              </w:rPr>
-              <w:fldChar w:fldCharType="begin"/>
-            </w:r>
-            <w:r>
-              <w:rPr>
-                <w:rFonts w:ascii="Times New Roman" w:hAnsi="Times New Roman" w:cs="Times New Roman"/>
-                <w:noProof/>
-                <w:webHidden/>
-                <w:sz w:val="24"/>
-              </w:rPr>
-              <w:instrText xml:space="preserve"> PAGEREF _Toc486410995 \h </w:instrText>
-            </w:r>
-            <w:r>
-              <w:rPr>
-                <w:rFonts w:ascii="Times New Roman" w:hAnsi="Times New Roman" w:cs="Times New Roman"/>
-                <w:noProof/>
-                <w:webHidden/>
-                <w:sz w:val="24"/>
-              </w:rPr>
-            </w:r>
-            <w:r>
-              <w:rPr>
-                <w:rFonts w:ascii="Times New Roman" w:hAnsi="Times New Roman" w:cs="Times New Roman"/>
-                <w:noProof/>
-                <w:webHidden/>
-                <w:sz w:val="24"/>
-              </w:rPr>
-              <w:fldChar w:fldCharType="separate"/>
-            </w:r>
-            <w:r>
-              <w:rPr>
-                <w:rFonts w:ascii="Times New Roman" w:hAnsi="Times New Roman" w:cs="Times New Roman"/>
-                <w:noProof/>
-                <w:webHidden/>
-                <w:sz w:val="24"/>
-              </w:rPr>
-              <w:t>2</w:t>
+              <w:t>3</w:t>
             </w:r>
             <w:r>
               <w:rPr>
@@ -833,7 +735,7 @@
                 <w:webHidden/>
                 <w:sz w:val="24"/>
               </w:rPr>
-              <w:t>2</w:t>
+              <w:t>4</w:t>
             </w:r>
             <w:r>
               <w:rPr>
@@ -921,7 +823,7 @@
                 <w:webHidden/>
                 <w:sz w:val="24"/>
               </w:rPr>
-              <w:t>2</w:t>
+              <w:t>4</w:t>
             </w:r>
             <w:r>
               <w:rPr>
@@ -1009,7 +911,7 @@
                 <w:webHidden/>
                 <w:sz w:val="24"/>
               </w:rPr>
-              <w:t>2</w:t>
+              <w:t>4</w:t>
             </w:r>
             <w:r>
               <w:rPr>
@@ -1097,7 +999,7 @@
                 <w:webHidden/>
                 <w:sz w:val="24"/>
               </w:rPr>
-              <w:t>2</w:t>
+              <w:t>4</w:t>
             </w:r>
             <w:r>
               <w:rPr>
@@ -1185,7 +1087,7 @@
                 <w:webHidden/>
                 <w:sz w:val="24"/>
               </w:rPr>
-              <w:t>2</w:t>
+              <w:t>4</w:t>
             </w:r>
             <w:r>
               <w:rPr>
@@ -1273,7 +1175,7 @@
                 <w:webHidden/>
                 <w:sz w:val="24"/>
               </w:rPr>
-              <w:t>2</w:t>
+              <w:t>4</w:t>
             </w:r>
             <w:r>
               <w:rPr>
@@ -1361,7 +1263,7 @@
                 <w:webHidden/>
                 <w:sz w:val="24"/>
               </w:rPr>
-              <w:t>2</w:t>
+              <w:t>4</w:t>
             </w:r>
             <w:r>
               <w:rPr>
@@ -1393,7 +1295,7 @@
     </w:sdt>
     <w:p>
       <w:pPr>
-        <w:pStyle w:val="Ahorasi"/>
+        <w:pStyle w:val="LetranormalTFG"/>
       </w:pPr>
     </w:p>
     <w:p>
@@ -1409,22 +1311,64 @@
     </w:p>
     <w:p>
       <w:pPr>
-        <w:pStyle w:val="Ttulo1"/>
-      </w:pPr>
-      <w:bookmarkStart w:id="1" w:name="_Toc486410994"/>
+        <w:pStyle w:val="TituloTFG"/>
+      </w:pPr>
+      <w:bookmarkStart w:id="0" w:name="_Toc486410994"/>
       <w:r>
         <w:lastRenderedPageBreak/>
         <w:t>Resumen</w:t>
       </w:r>
+      <w:bookmarkEnd w:id="0"/>
+    </w:p>
+    <w:p/>
+    <w:p>
+      <w:pPr>
+        <w:pStyle w:val="LetranormalTFG"/>
+      </w:pPr>
+      <w:r>
+        <w:t xml:space="preserve">La aplicación </w:t>
+      </w:r>
+      <w:r>
+        <w:t>realiza</w:t>
+      </w:r>
+      <w:r>
+        <w:t xml:space="preserve"> la simulación de un robot siguelíneas que, dado los parámetros del robot y un circuito, completara este últim</w:t>
+      </w:r>
+      <w:bookmarkStart w:id="1" w:name="_GoBack"/>
       <w:bookmarkEnd w:id="1"/>
+      <w:r>
+        <w:t>o sin salirse del mismo.</w:t>
+      </w:r>
+    </w:p>
+    <w:p>
+      <w:pPr>
+        <w:pStyle w:val="LetranormalTFG"/>
+        <w:rPr>
+          <w:rFonts w:asciiTheme="majorHAnsi" w:eastAsiaTheme="majorEastAsia" w:hAnsiTheme="majorHAnsi" w:cstheme="majorBidi"/>
+          <w:color w:val="2F5496" w:themeColor="accent1" w:themeShade="BF"/>
+          <w:sz w:val="32"/>
+          <w:szCs w:val="32"/>
+        </w:rPr>
+      </w:pPr>
+      <w:r>
+        <w:t>Mecánicamente el robot se basa en dos sensores situados en la parte delantera del robot que comprueban si están sobrepuestos al circuito, en caso afirmativo la rueda correspondiente se frenará, reducirá su velocidad o, incluso, ira marcha atrás para que el robot realice un giro que le permita continuar su trayectoria dentro del circuito</w:t>
+      </w:r>
+      <w:r>
+        <w:br w:type="page"/>
+      </w:r>
     </w:p>
     <w:p>
       <w:pPr>
         <w:pStyle w:val="Ttulo1"/>
       </w:pPr>
-      <w:bookmarkStart w:id="2" w:name="_Toc486410995"/>
-      <w:r>
-        <w:t>Índice</w:t>
+    </w:p>
+    <w:p>
+      <w:pPr>
+        <w:pStyle w:val="Ttulo1"/>
+      </w:pPr>
+      <w:bookmarkStart w:id="2" w:name="_Toc486410996"/>
+      <w:r>
+        <w:t>Introducción</w:t>
       </w:r>
       <w:bookmarkEnd w:id="2"/>
       <w:r>
@@ -1435,11 +1379,21 @@
       <w:pPr>
         <w:pStyle w:val="Ttulo1"/>
       </w:pPr>
-      <w:bookmarkStart w:id="3" w:name="_Toc486410996"/>
-      <w:r>
-        <w:t>Introducción</w:t>
+      <w:bookmarkStart w:id="3" w:name="_Toc486410997"/>
+      <w:r>
+        <w:t>Objetivos</w:t>
       </w:r>
       <w:bookmarkEnd w:id="3"/>
+    </w:p>
+    <w:p>
+      <w:pPr>
+        <w:pStyle w:val="Ttulo1"/>
+      </w:pPr>
+      <w:bookmarkStart w:id="4" w:name="_Toc486410998"/>
+      <w:r>
+        <w:t>Descripción informática</w:t>
+      </w:r>
+      <w:bookmarkEnd w:id="4"/>
       <w:r>
         <w:t xml:space="preserve"> </w:t>
       </w:r>
@@ -1448,21 +1402,24 @@
       <w:pPr>
         <w:pStyle w:val="Ttulo1"/>
       </w:pPr>
-      <w:bookmarkStart w:id="4" w:name="_Toc486410997"/>
-      <w:r>
-        <w:t>Objetivos</w:t>
-      </w:r>
-      <w:bookmarkEnd w:id="4"/>
+      <w:bookmarkStart w:id="5" w:name="_Toc486410999"/>
+      <w:r>
+        <w:t>Experimentos / validación</w:t>
+      </w:r>
+      <w:bookmarkEnd w:id="5"/>
+      <w:r>
+        <w:t xml:space="preserve"> </w:t>
+      </w:r>
     </w:p>
     <w:p>
       <w:pPr>
         <w:pStyle w:val="Ttulo1"/>
       </w:pPr>
-      <w:bookmarkStart w:id="5" w:name="_Toc486410998"/>
-      <w:r>
-        <w:t>Descripción informática</w:t>
-      </w:r>
-      <w:bookmarkEnd w:id="5"/>
+      <w:bookmarkStart w:id="6" w:name="_Toc486411000"/>
+      <w:r>
+        <w:t>Conclusiones</w:t>
+      </w:r>
+      <w:bookmarkEnd w:id="6"/>
       <w:r>
         <w:t xml:space="preserve"> </w:t>
       </w:r>
@@ -1471,11 +1428,11 @@
       <w:pPr>
         <w:pStyle w:val="Ttulo1"/>
       </w:pPr>
-      <w:bookmarkStart w:id="6" w:name="_Toc486410999"/>
-      <w:r>
-        <w:t>Experimentos / validación</w:t>
-      </w:r>
-      <w:bookmarkEnd w:id="6"/>
+      <w:bookmarkStart w:id="7" w:name="_Toc486411001"/>
+      <w:r>
+        <w:t>Bibliografía</w:t>
+      </w:r>
+      <w:bookmarkEnd w:id="7"/>
       <w:r>
         <w:t xml:space="preserve"> </w:t>
       </w:r>
@@ -1484,37 +1441,11 @@
       <w:pPr>
         <w:pStyle w:val="Ttulo1"/>
       </w:pPr>
-      <w:bookmarkStart w:id="7" w:name="_Toc486411000"/>
-      <w:r>
-        <w:t>Conclusiones</w:t>
-      </w:r>
-      <w:bookmarkEnd w:id="7"/>
-      <w:r>
-        <w:t xml:space="preserve"> </w:t>
-      </w:r>
-    </w:p>
-    <w:p>
-      <w:pPr>
-        <w:pStyle w:val="Ttulo1"/>
-      </w:pPr>
-      <w:bookmarkStart w:id="8" w:name="_Toc486411001"/>
-      <w:r>
-        <w:t>Bibliografía</w:t>
+      <w:bookmarkStart w:id="8" w:name="_Toc486411002"/>
+      <w:r>
+        <w:t>Apéndices</w:t>
       </w:r>
       <w:bookmarkEnd w:id="8"/>
-      <w:r>
-        <w:t xml:space="preserve"> </w:t>
-      </w:r>
-    </w:p>
-    <w:p>
-      <w:pPr>
-        <w:pStyle w:val="Ttulo1"/>
-      </w:pPr>
-      <w:bookmarkStart w:id="9" w:name="_Toc486411002"/>
-      <w:r>
-        <w:t>Apéndices</w:t>
-      </w:r>
-      <w:bookmarkEnd w:id="9"/>
       <w:r>
         <w:t xml:space="preserve"> </w:t>
       </w:r>
@@ -1686,7 +1617,7 @@
     </w:r>
     <w:r>
       <w:rPr>
-        <w:rStyle w:val="AhorasiCar"/>
+        <w:rStyle w:val="LetranormalTFGCar"/>
       </w:rPr>
       <w:t>Simulación</w:t>
     </w:r>
@@ -1715,7 +1646,7 @@
       <w:rPr>
         <w:noProof/>
       </w:rPr>
-      <w:t>3</w:t>
+      <w:t>4</w:t>
     </w:r>
     <w:r>
       <w:fldChar w:fldCharType="end"/>
@@ -2289,10 +2220,10 @@
       <w:sz w:val="24"/>
     </w:rPr>
   </w:style>
-  <w:style w:type="paragraph" w:customStyle="1" w:styleId="Ahorasi">
-    <w:name w:val="Ahora si"/>
+  <w:style w:type="paragraph" w:customStyle="1" w:styleId="LetranormalTFG">
+    <w:name w:val="Letra normal TFG"/>
     <w:basedOn w:val="claroquesi"/>
-    <w:link w:val="AhorasiCar"/>
+    <w:link w:val="LetranormalTFGCar"/>
     <w:qFormat/>
     <w:rsid w:val="00DE0009"/>
     <w:pPr>
@@ -2326,10 +2257,10 @@
       <w:szCs w:val="24"/>
     </w:rPr>
   </w:style>
-  <w:style w:type="character" w:customStyle="1" w:styleId="AhorasiCar">
-    <w:name w:val="Ahora si Car"/>
+  <w:style w:type="character" w:customStyle="1" w:styleId="LetranormalTFGCar">
+    <w:name w:val="Letra normal TFG Car"/>
     <w:basedOn w:val="claroquesiCar"/>
-    <w:link w:val="Ahorasi"/>
+    <w:link w:val="LetranormalTFG"/>
     <w:rsid w:val="00DE0009"/>
     <w:rPr>
       <w:rFonts w:ascii="Times New Roman" w:hAnsi="Times New Roman" w:cs="Times New Roman"/>
@@ -2467,6 +2398,59 @@
       <w:color w:val="1F3763" w:themeColor="accent1" w:themeShade="7F"/>
       <w:sz w:val="24"/>
       <w:szCs w:val="24"/>
+    </w:rPr>
+  </w:style>
+  <w:style w:type="paragraph" w:styleId="TDC2">
+    <w:name w:val="toc 2"/>
+    <w:basedOn w:val="Normal"/>
+    <w:next w:val="Normal"/>
+    <w:autoRedefine/>
+    <w:uiPriority w:val="39"/>
+    <w:unhideWhenUsed/>
+    <w:rsid w:val="004322BD"/>
+    <w:pPr>
+      <w:spacing w:after="100"/>
+      <w:ind w:left="220"/>
+    </w:pPr>
+  </w:style>
+  <w:style w:type="paragraph" w:styleId="TDC3">
+    <w:name w:val="toc 3"/>
+    <w:basedOn w:val="Normal"/>
+    <w:next w:val="Normal"/>
+    <w:autoRedefine/>
+    <w:uiPriority w:val="39"/>
+    <w:unhideWhenUsed/>
+    <w:rsid w:val="004322BD"/>
+    <w:pPr>
+      <w:spacing w:after="100"/>
+      <w:ind w:left="440"/>
+    </w:pPr>
+  </w:style>
+  <w:style w:type="paragraph" w:customStyle="1" w:styleId="TituloTFG">
+    <w:name w:val="Titulo TFG"/>
+    <w:basedOn w:val="Ttulo1"/>
+    <w:link w:val="TituloTFGCar"/>
+    <w:qFormat/>
+    <w:rsid w:val="008E3C40"/>
+    <w:pPr>
+      <w:jc w:val="center"/>
+    </w:pPr>
+    <w:rPr>
+      <w:sz w:val="40"/>
+      <w:u w:val="single"/>
+    </w:rPr>
+  </w:style>
+  <w:style w:type="character" w:customStyle="1" w:styleId="TituloTFGCar">
+    <w:name w:val="Titulo TFG Car"/>
+    <w:basedOn w:val="Ttulo1Car"/>
+    <w:link w:val="TituloTFG"/>
+    <w:rsid w:val="008E3C40"/>
+    <w:rPr>
+      <w:rFonts w:asciiTheme="majorHAnsi" w:eastAsiaTheme="majorEastAsia" w:hAnsiTheme="majorHAnsi" w:cstheme="majorBidi"/>
+      <w:color w:val="2F5496" w:themeColor="accent1" w:themeShade="BF"/>
+      <w:sz w:val="40"/>
+      <w:szCs w:val="32"/>
+      <w:u w:val="single"/>
     </w:rPr>
   </w:style>
 </w:styles>
@@ -2772,7 +2756,7 @@
 </file>
 
 <file path=customXml/itemProps1.xml><?xml version="1.0" encoding="utf-8"?>
-<ds:datastoreItem xmlns:ds="http://schemas.openxmlformats.org/officeDocument/2006/customXml" ds:itemID="{D17C824F-3299-42BA-BA01-6365EAD1FA98}">
+<ds:datastoreItem xmlns:ds="http://schemas.openxmlformats.org/officeDocument/2006/customXml" ds:itemID="{C76B45A4-118E-42E6-B36E-1EE72CCA0402}">
   <ds:schemaRefs>
     <ds:schemaRef ds:uri="http://schemas.openxmlformats.org/officeDocument/2006/bibliography"/>
   </ds:schemaRefs>

</xml_diff>

<commit_message>
Inclusion de imagenes nuevas en memoria
</commit_message>
<xml_diff>
--- a/Memoria/Memoria Robot SIguelineas.docx
+++ b/Memoria/Memoria Robot SIguelineas.docx
@@ -1,6 +1,6 @@
 
 <file path=word/document.xml><?xml version="1.0" encoding="utf-8"?>
-<w:document xmlns:wpc="http://schemas.microsoft.com/office/word/2010/wordprocessingCanvas" xmlns:cx="http://schemas.microsoft.com/office/drawing/2014/chartex" xmlns:cx1="http://schemas.microsoft.com/office/drawing/2015/9/8/chartex" xmlns:cx2="http://schemas.microsoft.com/office/drawing/2015/10/21/chartex" xmlns:cx3="http://schemas.microsoft.com/office/drawing/2016/5/9/chartex" xmlns:cx4="http://schemas.microsoft.com/office/drawing/2016/5/10/chartex" xmlns:cx5="http://schemas.microsoft.com/office/drawing/2016/5/11/chartex" xmlns:cx6="http://schemas.microsoft.com/office/drawing/2016/5/12/chartex" xmlns:cx7="http://schemas.microsoft.com/office/drawing/2016/5/13/chartex" xmlns:cx8="http://schemas.microsoft.com/office/drawing/2016/5/14/chartex" xmlns:mc="http://schemas.openxmlformats.org/markup-compatibility/2006" xmlns:aink="http://schemas.microsoft.com/office/drawing/2016/ink" xmlns:am3d="http://schemas.microsoft.com/office/drawing/2017/model3d" xmlns:o="urn:schemas-microsoft-com:office:office" xmlns:r="http://schemas.openxmlformats.org/officeDocument/2006/relationships" xmlns:m="http://schemas.openxmlformats.org/officeDocument/2006/math" xmlns:v="urn:schemas-microsoft-com:vml" xmlns:wp14="http://schemas.microsoft.com/office/word/2010/wordprocessingDrawing" xmlns:wp="http://schemas.openxmlformats.org/drawingml/2006/wordprocessingDrawing" xmlns:w10="urn:schemas-microsoft-com:office:word" xmlns:w="http://schemas.openxmlformats.org/wordprocessingml/2006/main" xmlns:w14="http://schemas.microsoft.com/office/word/2010/wordml" xmlns:w15="http://schemas.microsoft.com/office/word/2012/wordml" xmlns:w16cid="http://schemas.microsoft.com/office/word/2016/wordml/cid" xmlns:w16se="http://schemas.microsoft.com/office/word/2015/wordml/symex" xmlns:wpg="http://schemas.microsoft.com/office/word/2010/wordprocessingGroup" xmlns:wpi="http://schemas.microsoft.com/office/word/2010/wordprocessingInk" xmlns:wne="http://schemas.microsoft.com/office/word/2006/wordml" xmlns:wps="http://schemas.microsoft.com/office/word/2010/wordprocessingShape" mc:Ignorable="w14 w15 w16se w16cid wp14">
+<w:document xmlns:wpc="http://schemas.microsoft.com/office/word/2010/wordprocessingCanvas" xmlns:mc="http://schemas.openxmlformats.org/markup-compatibility/2006" xmlns:o="urn:schemas-microsoft-com:office:office" xmlns:r="http://schemas.openxmlformats.org/officeDocument/2006/relationships" xmlns:m="http://schemas.openxmlformats.org/officeDocument/2006/math" xmlns:v="urn:schemas-microsoft-com:vml" xmlns:wp14="http://schemas.microsoft.com/office/word/2010/wordprocessingDrawing" xmlns:wp="http://schemas.openxmlformats.org/drawingml/2006/wordprocessingDrawing" xmlns:w10="urn:schemas-microsoft-com:office:word" xmlns:w="http://schemas.openxmlformats.org/wordprocessingml/2006/main" xmlns:w14="http://schemas.microsoft.com/office/word/2010/wordml" xmlns:w15="http://schemas.microsoft.com/office/word/2012/wordml" xmlns:wpg="http://schemas.microsoft.com/office/word/2010/wordprocessingGroup" xmlns:wpi="http://schemas.microsoft.com/office/word/2010/wordprocessingInk" xmlns:wne="http://schemas.microsoft.com/office/word/2006/wordml" xmlns:wps="http://schemas.microsoft.com/office/word/2010/wordprocessingShape" mc:Ignorable="w14 w15 wp14">
   <w:body>
     <w:p>
       <w:pPr>
@@ -575,7 +575,7 @@
       <w:sdtContent>
         <w:p>
           <w:pPr>
-            <w:pStyle w:val="TtuloTDC"/>
+            <w:pStyle w:val="TtulodeTDC"/>
             <w:jc w:val="center"/>
             <w:rPr>
               <w:rStyle w:val="TituloTFGCar"/>
@@ -2470,15 +2470,7 @@
         <w:pStyle w:val="LetranormalTFG"/>
       </w:pPr>
       <w:r>
-        <w:t xml:space="preserve">En una clase de la asignatura robótica, los alumnos, en grupos, debían realizar robots de distintos tipos: sigue líneas, velocistas, etc. Al final del curso el profesor realizaba un circuito y los alumnos usaban los robots que habían construido para ver cuál era el más rápido, creando así una competición de robots entre los alumnos. Lo rápido que el robot realizaba el circuito venía dado por las medidas que los alumnos utilizaban a la hora de construir el mismo, por </w:t>
-      </w:r>
-      <w:proofErr w:type="gramStart"/>
-      <w:r>
-        <w:t>ejemplo</w:t>
-      </w:r>
-      <w:proofErr w:type="gramEnd"/>
-      <w:r>
-        <w:t xml:space="preserve"> un robot con una separación de sensores mayor realizará menos giros pero más grandes sin embargo un robot con una separación menor realizará más giros pero de menor magnitud y esto</w:t>
+        <w:t>En una clase de la asignatura robótica, los alumnos, en grupos, debían realizar robots de distintos tipos: sigue líneas, velocistas, etc. Al final del curso el profesor realizaba un circuito y los alumnos usaban los robots que habían construido para ver cuál era el más rápido, creando así una competición de robots entre los alumnos. Lo rápido que el robot realizaba el circuito venía dado por las medidas que los alumnos utilizaban a la hora de construir el mismo, por ejemplo un robot con una separación de sensores mayor realizará menos giros pero más grandes sin embargo un robot con una separación menor realizará más giros pero de menor magnitud y esto</w:t>
       </w:r>
       <w:r>
         <w:t xml:space="preserve"> junto</w:t>
@@ -2705,13 +2697,8 @@
         <w:pStyle w:val="LetranormalTFG"/>
       </w:pPr>
       <w:r>
-        <w:t xml:space="preserve">Sin </w:t>
-      </w:r>
-      <w:proofErr w:type="gramStart"/>
-      <w:r>
-        <w:t>embargo</w:t>
-      </w:r>
-      <w:proofErr w:type="gramEnd"/>
+        <w:t>Sin embargo</w:t>
+      </w:r>
       <w:r>
         <w:t xml:space="preserve"> tiene </w:t>
       </w:r>
@@ -4608,7 +4595,15 @@
       </w:r>
       <w:proofErr w:type="spellEnd"/>
       <w:r>
-        <w:t xml:space="preserve"> (desactivar la renderización) de los vértices que no son visibles.</w:t>
+        <w:t xml:space="preserve"> (desactivar la </w:t>
+      </w:r>
+      <w:proofErr w:type="spellStart"/>
+      <w:r>
+        <w:t>renderización</w:t>
+      </w:r>
+      <w:proofErr w:type="spellEnd"/>
+      <w:r>
+        <w:t>) de los vértices que no son visibles.</w:t>
       </w:r>
     </w:p>
     <w:p>
@@ -5022,7 +5017,15 @@
         <w:t xml:space="preserve"> </w:t>
       </w:r>
       <w:r>
-        <w:t xml:space="preserve">se incorporó GLSL (OpenGL </w:t>
+        <w:t>se incorporó GLSL (</w:t>
+      </w:r>
+      <w:proofErr w:type="spellStart"/>
+      <w:r>
+        <w:t>OpenGL</w:t>
+      </w:r>
+      <w:proofErr w:type="spellEnd"/>
+      <w:r>
+        <w:t xml:space="preserve"> </w:t>
       </w:r>
       <w:proofErr w:type="spellStart"/>
       <w:r>
@@ -5123,9 +5126,11 @@
       <w:pPr>
         <w:pStyle w:val="LetranormalTFG"/>
       </w:pPr>
+      <w:proofErr w:type="spellStart"/>
       <w:r>
         <w:t>Qt</w:t>
       </w:r>
+      <w:proofErr w:type="spellEnd"/>
       <w:r>
         <w:t xml:space="preserve"> es un </w:t>
       </w:r>
@@ -5243,10 +5248,18 @@
         <w:pStyle w:val="LetranormalTFG"/>
       </w:pPr>
       <w:r>
-        <w:t xml:space="preserve">Para el desarrollo de la interfaz gráfica se puede escribir en C++ utilizando el módulo Widget, además de esto, Qt tiene una herramienta gráfica llamada Qt </w:t>
+        <w:t xml:space="preserve">Para el desarrollo de la interfaz gráfica se puede escribir en C++ utilizando el módulo Widget, además de esto, Qt tiene una herramienta gráfica llamada </w:t>
       </w:r>
       <w:proofErr w:type="spellStart"/>
       <w:r>
+        <w:t>Qt</w:t>
+      </w:r>
+      <w:proofErr w:type="spellEnd"/>
+      <w:r>
+        <w:t xml:space="preserve"> </w:t>
+      </w:r>
+      <w:proofErr w:type="spellStart"/>
+      <w:r>
         <w:t>Designer</w:t>
       </w:r>
       <w:proofErr w:type="spellEnd"/>
@@ -5354,6 +5367,7 @@
       <w:r>
         <w:rPr>
           <w:noProof/>
+          <w:lang w:eastAsia="es-ES"/>
         </w:rPr>
         <w:lastRenderedPageBreak/>
         <w:drawing>
@@ -5466,10 +5480,18 @@
       </w:r>
       <w:proofErr w:type="spellEnd"/>
       <w:r>
-        <w:t xml:space="preserve"> (se puede utilizar la herramienta Qt </w:t>
+        <w:t xml:space="preserve"> (se puede utilizar la herramienta </w:t>
       </w:r>
       <w:proofErr w:type="spellStart"/>
       <w:r>
+        <w:t>Qt</w:t>
+      </w:r>
+      <w:proofErr w:type="spellEnd"/>
+      <w:r>
+        <w:t xml:space="preserve"> </w:t>
+      </w:r>
+      <w:proofErr w:type="spellStart"/>
+      <w:r>
         <w:t>Designer</w:t>
       </w:r>
       <w:proofErr w:type="spellEnd"/>
@@ -5511,6 +5533,7 @@
       <w:r>
         <w:rPr>
           <w:noProof/>
+          <w:lang w:eastAsia="es-ES"/>
         </w:rPr>
         <w:drawing>
           <wp:inline distT="0" distB="0" distL="0" distR="0">
@@ -5679,6 +5702,7 @@
       <w:r>
         <w:rPr>
           <w:noProof/>
+          <w:lang w:eastAsia="es-ES"/>
         </w:rPr>
         <w:lastRenderedPageBreak/>
         <w:drawing>
@@ -9650,7 +9674,15 @@
         <w:t>)</w:t>
       </w:r>
       <w:r>
-        <w:t xml:space="preserve"> mediante los métodos de la librería GLM que en este caso estos métodos realizan los mismos cálculos que los métodos de OpenGL: </w:t>
+        <w:t xml:space="preserve"> mediante los métodos de la librería GLM que en este caso estos métodos realizan los mismos cálculos que los métodos de </w:t>
+      </w:r>
+      <w:proofErr w:type="spellStart"/>
+      <w:r>
+        <w:t>OpenGL</w:t>
+      </w:r>
+      <w:proofErr w:type="spellEnd"/>
+      <w:r>
+        <w:t xml:space="preserve">: </w:t>
       </w:r>
       <w:proofErr w:type="spellStart"/>
       <w:r>
@@ -9757,55 +9789,13 @@
       <w:r>
         <w:rPr>
           <w:noProof/>
-        </w:rPr>
-        <w:drawing>
-          <wp:inline distT="0" distB="0" distL="0" distR="0">
-            <wp:extent cx="2592070" cy="1407160"/>
-            <wp:effectExtent l="0" t="0" r="0" b="2540"/>
-            <wp:docPr id="20" name="Imagen 20" descr="uiRuedas"/>
-            <wp:cNvGraphicFramePr>
-              <a:graphicFrameLocks xmlns:a="http://schemas.openxmlformats.org/drawingml/2006/main" noChangeAspect="1"/>
-            </wp:cNvGraphicFramePr>
-            <a:graphic xmlns:a="http://schemas.openxmlformats.org/drawingml/2006/main">
-              <a:graphicData uri="http://schemas.openxmlformats.org/drawingml/2006/picture">
-                <pic:pic xmlns:pic="http://schemas.openxmlformats.org/drawingml/2006/picture">
-                  <pic:nvPicPr>
-                    <pic:cNvPr id="0" name="Picture 14" descr="uiRuedas"/>
-                    <pic:cNvPicPr>
-                      <a:picLocks noChangeAspect="1" noChangeArrowheads="1"/>
-                    </pic:cNvPicPr>
-                  </pic:nvPicPr>
-                  <pic:blipFill>
-                    <a:blip r:embed="rId22">
-                      <a:extLst>
-                        <a:ext uri="{28A0092B-C50C-407E-A947-70E740481C1C}">
-                          <a14:useLocalDpi xmlns:a14="http://schemas.microsoft.com/office/drawing/2010/main" val="0"/>
-                        </a:ext>
-                      </a:extLst>
-                    </a:blip>
-                    <a:srcRect/>
-                    <a:stretch>
-                      <a:fillRect/>
-                    </a:stretch>
-                  </pic:blipFill>
-                  <pic:spPr bwMode="auto">
-                    <a:xfrm>
-                      <a:off x="0" y="0"/>
-                      <a:ext cx="2592070" cy="1407160"/>
-                    </a:xfrm>
-                    <a:prstGeom prst="rect">
-                      <a:avLst/>
-                    </a:prstGeom>
-                    <a:noFill/>
-                    <a:ln>
-                      <a:noFill/>
-                    </a:ln>
-                  </pic:spPr>
-                </pic:pic>
-              </a:graphicData>
-            </a:graphic>
-          </wp:inline>
-        </w:drawing>
+          <w:lang w:eastAsia="es-ES"/>
+        </w:rPr>
+        <w:pict>
+          <v:shape id="_x0000_i1038" type="#_x0000_t75" style="width:307.5pt;height:105.75pt">
+            <v:imagedata r:id="rId22" o:title="uiRuedas"/>
+          </v:shape>
+        </w:pict>
       </w:r>
     </w:p>
     <w:p>
@@ -9864,55 +9854,13 @@
       <w:r>
         <w:rPr>
           <w:noProof/>
-        </w:rPr>
-        <w:drawing>
-          <wp:inline distT="0" distB="0" distL="0" distR="0">
-            <wp:extent cx="2504440" cy="461010"/>
-            <wp:effectExtent l="0" t="0" r="0" b="0"/>
-            <wp:docPr id="19" name="Imagen 19" descr="uiRobot"/>
-            <wp:cNvGraphicFramePr>
-              <a:graphicFrameLocks xmlns:a="http://schemas.openxmlformats.org/drawingml/2006/main" noChangeAspect="1"/>
-            </wp:cNvGraphicFramePr>
-            <a:graphic xmlns:a="http://schemas.openxmlformats.org/drawingml/2006/main">
-              <a:graphicData uri="http://schemas.openxmlformats.org/drawingml/2006/picture">
-                <pic:pic xmlns:pic="http://schemas.openxmlformats.org/drawingml/2006/picture">
-                  <pic:nvPicPr>
-                    <pic:cNvPr id="0" name="Picture 15" descr="uiRobot"/>
-                    <pic:cNvPicPr>
-                      <a:picLocks noChangeAspect="1" noChangeArrowheads="1"/>
-                    </pic:cNvPicPr>
-                  </pic:nvPicPr>
-                  <pic:blipFill>
-                    <a:blip r:embed="rId23">
-                      <a:extLst>
-                        <a:ext uri="{28A0092B-C50C-407E-A947-70E740481C1C}">
-                          <a14:useLocalDpi xmlns:a14="http://schemas.microsoft.com/office/drawing/2010/main" val="0"/>
-                        </a:ext>
-                      </a:extLst>
-                    </a:blip>
-                    <a:srcRect/>
-                    <a:stretch>
-                      <a:fillRect/>
-                    </a:stretch>
-                  </pic:blipFill>
-                  <pic:spPr bwMode="auto">
-                    <a:xfrm>
-                      <a:off x="0" y="0"/>
-                      <a:ext cx="2504440" cy="461010"/>
-                    </a:xfrm>
-                    <a:prstGeom prst="rect">
-                      <a:avLst/>
-                    </a:prstGeom>
-                    <a:noFill/>
-                    <a:ln>
-                      <a:noFill/>
-                    </a:ln>
-                  </pic:spPr>
-                </pic:pic>
-              </a:graphicData>
-            </a:graphic>
-          </wp:inline>
-        </w:drawing>
+          <w:lang w:eastAsia="es-ES"/>
+        </w:rPr>
+        <w:pict>
+          <v:shape id="_x0000_i1039" type="#_x0000_t75" style="width:309.75pt;height:39.75pt">
+            <v:imagedata r:id="rId23" o:title="uiRobot"/>
+          </v:shape>
+        </w:pict>
       </w:r>
     </w:p>
     <w:p>
@@ -9964,11 +9912,9 @@
       <w:r>
         <w:t xml:space="preserve"> </w:t>
       </w:r>
-      <w:proofErr w:type="gramStart"/>
       <w:r>
         <w:t>dos radio</w:t>
       </w:r>
-      <w:proofErr w:type="gramEnd"/>
       <w:r>
         <w:t xml:space="preserve"> </w:t>
       </w:r>
@@ -10003,6 +9949,9 @@
     <w:p>
       <w:pPr>
         <w:pStyle w:val="LetranormalTFG"/>
+        <w:rPr>
+          <w:b/>
+        </w:rPr>
       </w:pPr>
       <w:r>
         <w:t xml:space="preserve">A continuación, se sitúa un </w:t>
@@ -10019,12 +9968,19 @@
         <w:t>Además,</w:t>
       </w:r>
       <w:r>
-        <w:t xml:space="preserve"> en cada input de los anteriores se ha añadido la abreviatura entre paréntesis para mayor entendimiento del usuario. Se puede observar la imagen que se activa y desactiva, y que se da como referencia al usuario en la figura 16.</w:t>
-      </w:r>
-    </w:p>
-    <w:p>
-      <w:pPr>
-        <w:pStyle w:val="LetranormalTFG"/>
+        <w:t xml:space="preserve"> en cada input de los anteriores se ha añadido la abreviatura</w:t>
+      </w:r>
+      <w:r>
+        <w:t xml:space="preserve"> al final </w:t>
+      </w:r>
+      <w:r>
+        <w:t>para mayor entendimiento del usuario. Se puede observar la imagen que se da como referencia al usuario en la figura 16.</w:t>
+      </w:r>
+    </w:p>
+    <w:p>
+      <w:pPr>
+        <w:pStyle w:val="LetranormalTFG"/>
+        <w:jc w:val="center"/>
         <w:rPr>
           <w:b/>
         </w:rPr>
@@ -10033,7 +9989,12 @@
         <w:rPr>
           <w:b/>
         </w:rPr>
-        <w:t>IMAGEN DEL ROBOT DE REFERENCIA</w:t>
+        <w:lastRenderedPageBreak/>
+        <w:pict>
+          <v:shape id="_x0000_i1040" type="#_x0000_t75" style="width:248.25pt;height:337.5pt">
+            <v:imagedata r:id="rId24" o:title="imagenReferenciaRobot"/>
+          </v:shape>
+        </w:pict>
       </w:r>
       <w:bookmarkStart w:id="137" w:name="_GoBack"/>
       <w:bookmarkEnd w:id="137"/>
@@ -10041,6 +10002,27 @@
     <w:p>
       <w:pPr>
         <w:pStyle w:val="LetranormalTFG"/>
+        <w:jc w:val="center"/>
+      </w:pPr>
+      <w:r>
+        <w:rPr>
+          <w:b/>
+        </w:rPr>
+        <w:t>Figura 16.</w:t>
+      </w:r>
+      <w:r>
+        <w:t xml:space="preserve"> Imagen de referencia para el usuario para saber qué es lo que modifica en todo momento.</w:t>
+      </w:r>
+    </w:p>
+    <w:p>
+      <w:pPr>
+        <w:pStyle w:val="LetranormalTFG"/>
+        <w:jc w:val="center"/>
+      </w:pPr>
+    </w:p>
+    <w:p>
+      <w:pPr>
+        <w:pStyle w:val="LetranormalTFG"/>
       </w:pPr>
       <w:r>
         <w:t xml:space="preserve">Por </w:t>
@@ -10071,6 +10053,7 @@
       <w:r>
         <w:rPr>
           <w:noProof/>
+          <w:lang w:eastAsia="es-ES"/>
         </w:rPr>
         <w:drawing>
           <wp:inline distT="0" distB="0" distL="0" distR="0">
@@ -10090,7 +10073,7 @@
                     </pic:cNvPicPr>
                   </pic:nvPicPr>
                   <pic:blipFill>
-                    <a:blip r:embed="rId24">
+                    <a:blip r:embed="rId25">
                       <a:extLst>
                         <a:ext uri="{28A0092B-C50C-407E-A947-70E740481C1C}">
                           <a14:useLocalDpi xmlns:a14="http://schemas.microsoft.com/office/drawing/2010/main" val="0"/>
@@ -10160,6 +10143,7 @@
         <w:pStyle w:val="LetranormalTFG"/>
       </w:pPr>
       <w:r>
+        <w:lastRenderedPageBreak/>
         <w:t>Por último, hay dos botones, el primero cuyo texto pone “</w:t>
       </w:r>
       <w:proofErr w:type="spellStart"/>
@@ -10325,7 +10309,6 @@
         <w:pStyle w:val="LetranormalTFG"/>
       </w:pPr>
       <w:r>
-        <w:lastRenderedPageBreak/>
         <w:t>Una vez decididas estas medidas los alumnos compraban el material o lo construían a partir de materiales y con ello formaban al robot.</w:t>
       </w:r>
     </w:p>
@@ -10356,6 +10339,7 @@
         </w:rPr>
       </w:pPr>
       <w:r>
+        <w:lastRenderedPageBreak/>
         <w:br w:type="page"/>
       </w:r>
     </w:p>
@@ -10616,11 +10600,19 @@
           <w:u w:val="single"/>
         </w:rPr>
       </w:pPr>
+      <w:proofErr w:type="spellStart"/>
       <w:r>
         <w:rPr>
           <w:u w:val="single"/>
         </w:rPr>
-        <w:t xml:space="preserve">Qt </w:t>
+        <w:t>Qt</w:t>
+      </w:r>
+      <w:proofErr w:type="spellEnd"/>
+      <w:r>
+        <w:rPr>
+          <w:u w:val="single"/>
+        </w:rPr>
+        <w:t xml:space="preserve"> </w:t>
       </w:r>
       <w:proofErr w:type="spellStart"/>
       <w:r>
@@ -15027,26 +15019,20 @@
           <w:t xml:space="preserve">escalar y rotar. Cada uno de estos movimientos </w:t>
         </w:r>
       </w:ins>
+      <w:proofErr w:type="gramStart"/>
       <w:ins w:id="208" w:author="David Vacas Miguel" w:date="2017-08-08T13:01:00Z">
         <w:r>
           <w:t>vienen</w:t>
         </w:r>
       </w:ins>
+      <w:proofErr w:type="gramEnd"/>
       <w:ins w:id="209" w:author="David Vacas Miguel" w:date="2017-08-08T12:57:00Z">
         <w:r>
           <w:t xml:space="preserve"> dados por matrices, </w:t>
         </w:r>
         <w:r>
           <w:lastRenderedPageBreak/>
-          <w:t xml:space="preserve">las cuales se </w:t>
-        </w:r>
-        <w:proofErr w:type="gramStart"/>
-        <w:r>
-          <w:t>multiplicaran</w:t>
-        </w:r>
-        <w:proofErr w:type="gramEnd"/>
-        <w:r>
-          <w:t xml:space="preserve"> </w:t>
+          <w:t xml:space="preserve">las cuales se multiplicaran </w:t>
         </w:r>
       </w:ins>
       <w:ins w:id="210" w:author="David Vacas Miguel" w:date="2017-08-08T12:59:00Z">
@@ -15841,7 +15827,15 @@
       </w:r>
       <w:proofErr w:type="spellEnd"/>
       <w:r>
-        <w:t xml:space="preserve"> (desactivar la renderización) de los vértices que no son visibles.</w:t>
+        <w:t xml:space="preserve"> (desactivar la </w:t>
+      </w:r>
+      <w:proofErr w:type="spellStart"/>
+      <w:r>
+        <w:t>renderización</w:t>
+      </w:r>
+      <w:proofErr w:type="spellEnd"/>
+      <w:r>
+        <w:t>) de los vértices que no son visibles.</w:t>
       </w:r>
     </w:p>
     <w:p>
@@ -16169,7 +16163,7 @@
         <w:r>
           <w:pict>
             <v:shape id="_x0000_i1026" type="#_x0000_t75" style="width:453.75pt;height:79.5pt">
-              <v:imagedata r:id="rId25" o:title="uml"/>
+              <v:imagedata r:id="rId26" o:title="uml"/>
             </v:shape>
           </w:pict>
         </w:r>
@@ -16287,9 +16281,7 @@
           <w:rPr>
             <w:rFonts w:ascii="Times New Roman" w:hAnsi="Times New Roman"/>
             <w:rPrChange w:id="304" w:author="David Vacas Miguel" w:date="2017-08-07T17:18:00Z">
-              <w:rPr>
-                <w:b/>
-              </w:rPr>
+              <w:rPr/>
             </w:rPrChange>
           </w:rPr>
           <w:t>main</w:t>
@@ -16687,7 +16679,7 @@
         <w:r>
           <w:pict>
             <v:shape id="_x0000_i1027" type="#_x0000_t75" style="width:309.75pt;height:64.5pt">
-              <v:imagedata r:id="rId26" o:title="mainwindow paso de datos"/>
+              <v:imagedata r:id="rId27" o:title="mainwindow paso de datos"/>
             </v:shape>
           </w:pict>
         </w:r>
@@ -16818,9 +16810,7 @@
           <w:rPr>
             <w:rFonts w:ascii="Times New Roman" w:hAnsi="Times New Roman"/>
             <w:rPrChange w:id="376" w:author="David Vacas Miguel" w:date="2017-08-07T18:16:00Z">
-              <w:rPr>
-                <w:b/>
-              </w:rPr>
+              <w:rPr/>
             </w:rPrChange>
           </w:rPr>
           <w:t>GLWidget</w:t>
@@ -17538,23 +17528,29 @@
         <w:t xml:space="preserve"> y </w:t>
       </w:r>
       <w:proofErr w:type="spellStart"/>
+      <w:r>
+        <w:t>paintGL</w:t>
+      </w:r>
+      <w:proofErr w:type="spellEnd"/>
+      <w:r>
+        <w:t xml:space="preserve"> pero puesto que no está fijada ni el robot, ni el circuito, ni la forma en la que se proyectará la imagen</w:t>
+      </w:r>
+      <w:r>
+        <w:t>,</w:t>
+      </w:r>
+      <w:r>
+        <w:t xml:space="preserve"> e</w:t>
+      </w:r>
+      <w:r>
+        <w:t xml:space="preserve">l código de estas funciones </w:t>
+      </w:r>
       <w:proofErr w:type="gramStart"/>
       <w:r>
-        <w:t>paintGL</w:t>
-      </w:r>
-      <w:proofErr w:type="spellEnd"/>
+        <w:t>están</w:t>
+      </w:r>
       <w:proofErr w:type="gramEnd"/>
       <w:r>
-        <w:t xml:space="preserve"> pero puesto que no está fijada ni el robot, ni el circuito, ni la forma en la que se proyectará la imagen</w:t>
-      </w:r>
-      <w:r>
-        <w:t>,</w:t>
-      </w:r>
-      <w:r>
-        <w:t xml:space="preserve"> e</w:t>
-      </w:r>
-      <w:r>
-        <w:t>l código de estas funciones están congeladas por un parámetro que se activara en el momento que sea necesario.</w:t>
+        <w:t xml:space="preserve"> congeladas por un parámetro que se activara en el momento que sea necesario.</w:t>
       </w:r>
     </w:p>
     <w:p>
@@ -17721,7 +17717,7 @@
       <w:r>
         <w:pict>
           <v:shape id="_x0000_i1028" type="#_x0000_t75" style="width:100.5pt;height:86.25pt">
-            <v:imagedata r:id="rId27" o:title="formato circuito"/>
+            <v:imagedata r:id="rId28" o:title="formato circuito"/>
           </v:shape>
         </w:pict>
       </w:r>
@@ -17816,7 +17812,7 @@
       <w:r>
         <w:pict>
           <v:shape id="_x0000_i1029" type="#_x0000_t75" style="width:230.25pt;height:244.5pt">
-            <v:imagedata r:id="rId28" o:title="Trigonometria altura camara paint"/>
+            <v:imagedata r:id="rId29" o:title="Trigonometria altura camara paint"/>
           </v:shape>
         </w:pict>
       </w:r>
@@ -18064,14 +18060,14 @@
       <w:r>
         <w:pict>
           <v:shape id="_x0000_i1030" type="#_x0000_t75" style="width:194.25pt;height:2in">
-            <v:imagedata r:id="rId29" o:title="vistaPerspectiva"/>
+            <v:imagedata r:id="rId30" o:title="vistaPerspectiva"/>
           </v:shape>
         </w:pict>
       </w:r>
       <w:r>
         <w:pict>
           <v:shape id="_x0000_i1031" type="#_x0000_t75" style="width:3in;height:129.75pt">
-            <v:imagedata r:id="rId30" o:title="vistaOrtografica"/>
+            <v:imagedata r:id="rId31" o:title="vistaOrtografica"/>
           </v:shape>
         </w:pict>
       </w:r>
@@ -18407,7 +18403,7 @@
       <w:r>
         <w:pict>
           <v:shape id="_x0000_i1032" type="#_x0000_t75" style="width:331.5pt;height:273.75pt">
-            <v:imagedata r:id="rId31" o:title="PosicionCamra" croptop="-163f" cropbottom="10597f" cropleft="21050f" cropright="-109f"/>
+            <v:imagedata r:id="rId32" o:title="PosicionCamra" croptop="-163f" cropbottom="10597f" cropleft="21050f" cropright="-109f"/>
           </v:shape>
         </w:pict>
       </w:r>
@@ -18594,7 +18590,7 @@
       <w:r>
         <w:pict>
           <v:shape id="_x0000_i1033" type="#_x0000_t75" style="width:158.25pt;height:100.5pt">
-            <v:imagedata r:id="rId32" o:title="teorem2"/>
+            <v:imagedata r:id="rId33" o:title="teorem2"/>
           </v:shape>
         </w:pict>
       </w:r>
@@ -19591,7 +19587,7 @@
       <w:r>
         <w:pict>
           <v:shape id="_x0000_i1034" type="#_x0000_t75" style="width:165.75pt;height:50.25pt">
-            <v:imagedata r:id="rId33" o:title="paqueteGlPushMatrix"/>
+            <v:imagedata r:id="rId34" o:title="paqueteGlPushMatrix"/>
           </v:shape>
         </w:pict>
       </w:r>
@@ -19685,8 +19681,13 @@
       <w:r>
         <w:t xml:space="preserve"> puesto que </w:t>
       </w:r>
-      <w:r>
-        <w:t xml:space="preserve">OpenGL diferencia las cargas de </w:t>
+      <w:proofErr w:type="spellStart"/>
+      <w:r>
+        <w:t>OpenGL</w:t>
+      </w:r>
+      <w:proofErr w:type="spellEnd"/>
+      <w:r>
+        <w:t xml:space="preserve"> diferencia las cargas de </w:t>
       </w:r>
       <w:proofErr w:type="spellStart"/>
       <w:r>
@@ -20024,7 +20025,7 @@
       <w:r>
         <w:pict>
           <v:shape id="_x0000_i1035" type="#_x0000_t75" style="width:204pt;height:111pt">
-            <v:imagedata r:id="rId34" o:title="uiRuedas"/>
+            <v:imagedata r:id="rId35" o:title="uiRuedas"/>
           </v:shape>
         </w:pict>
       </w:r>
@@ -20082,7 +20083,7 @@
       <w:r>
         <w:pict>
           <v:shape id="_x0000_i1036" type="#_x0000_t75" style="width:197.25pt;height:36pt">
-            <v:imagedata r:id="rId35" o:title="uiRobot"/>
+            <v:imagedata r:id="rId36" o:title="uiRobot"/>
           </v:shape>
         </w:pict>
       </w:r>
@@ -20164,7 +20165,7 @@
       <w:r>
         <w:pict>
           <v:shape id="_x0000_i1037" type="#_x0000_t75" style="width:45pt;height:46.5pt">
-            <v:imagedata r:id="rId36" o:title="uiTiempo"/>
+            <v:imagedata r:id="rId37" o:title="uiTiempo"/>
           </v:shape>
         </w:pict>
       </w:r>
@@ -20434,7 +20435,7 @@
       </w:pPr>
     </w:p>
     <w:sectPr>
-      <w:footerReference w:type="default" r:id="rId37"/>
+      <w:footerReference w:type="default" r:id="rId38"/>
       <w:type w:val="continuous"/>
       <w:pgSz w:w="11906" w:h="16838"/>
       <w:pgMar w:top="1418" w:right="1418" w:bottom="1418" w:left="1418" w:header="709" w:footer="709" w:gutter="0"/>
@@ -20447,7 +20448,7 @@
 </file>
 
 <file path=word/endnotes.xml><?xml version="1.0" encoding="utf-8"?>
-<w:endnotes xmlns:wpc="http://schemas.microsoft.com/office/word/2010/wordprocessingCanvas" xmlns:cx="http://schemas.microsoft.com/office/drawing/2014/chartex" xmlns:cx1="http://schemas.microsoft.com/office/drawing/2015/9/8/chartex" xmlns:cx2="http://schemas.microsoft.com/office/drawing/2015/10/21/chartex" xmlns:cx3="http://schemas.microsoft.com/office/drawing/2016/5/9/chartex" xmlns:cx4="http://schemas.microsoft.com/office/drawing/2016/5/10/chartex" xmlns:cx5="http://schemas.microsoft.com/office/drawing/2016/5/11/chartex" xmlns:cx6="http://schemas.microsoft.com/office/drawing/2016/5/12/chartex" xmlns:cx7="http://schemas.microsoft.com/office/drawing/2016/5/13/chartex" xmlns:cx8="http://schemas.microsoft.com/office/drawing/2016/5/14/chartex" xmlns:mc="http://schemas.openxmlformats.org/markup-compatibility/2006" xmlns:aink="http://schemas.microsoft.com/office/drawing/2016/ink" xmlns:am3d="http://schemas.microsoft.com/office/drawing/2017/model3d" xmlns:o="urn:schemas-microsoft-com:office:office" xmlns:r="http://schemas.openxmlformats.org/officeDocument/2006/relationships" xmlns:m="http://schemas.openxmlformats.org/officeDocument/2006/math" xmlns:v="urn:schemas-microsoft-com:vml" xmlns:wp14="http://schemas.microsoft.com/office/word/2010/wordprocessingDrawing" xmlns:wp="http://schemas.openxmlformats.org/drawingml/2006/wordprocessingDrawing" xmlns:w10="urn:schemas-microsoft-com:office:word" xmlns:w="http://schemas.openxmlformats.org/wordprocessingml/2006/main" xmlns:w14="http://schemas.microsoft.com/office/word/2010/wordml" xmlns:w15="http://schemas.microsoft.com/office/word/2012/wordml" xmlns:w16cid="http://schemas.microsoft.com/office/word/2016/wordml/cid" xmlns:w16se="http://schemas.microsoft.com/office/word/2015/wordml/symex" xmlns:wpg="http://schemas.microsoft.com/office/word/2010/wordprocessingGroup" xmlns:wpi="http://schemas.microsoft.com/office/word/2010/wordprocessingInk" xmlns:wne="http://schemas.microsoft.com/office/word/2006/wordml" xmlns:wps="http://schemas.microsoft.com/office/word/2010/wordprocessingShape" mc:Ignorable="w14 w15 w16se w16cid wp14">
+<w:endnotes xmlns:wpc="http://schemas.microsoft.com/office/word/2010/wordprocessingCanvas" xmlns:mc="http://schemas.openxmlformats.org/markup-compatibility/2006" xmlns:o="urn:schemas-microsoft-com:office:office" xmlns:r="http://schemas.openxmlformats.org/officeDocument/2006/relationships" xmlns:m="http://schemas.openxmlformats.org/officeDocument/2006/math" xmlns:v="urn:schemas-microsoft-com:vml" xmlns:wp14="http://schemas.microsoft.com/office/word/2010/wordprocessingDrawing" xmlns:wp="http://schemas.openxmlformats.org/drawingml/2006/wordprocessingDrawing" xmlns:w10="urn:schemas-microsoft-com:office:word" xmlns:w="http://schemas.openxmlformats.org/wordprocessingml/2006/main" xmlns:w14="http://schemas.microsoft.com/office/word/2010/wordml" xmlns:w15="http://schemas.microsoft.com/office/word/2012/wordml" xmlns:wpg="http://schemas.microsoft.com/office/word/2010/wordprocessingGroup" xmlns:wpi="http://schemas.microsoft.com/office/word/2010/wordprocessingInk" xmlns:wne="http://schemas.microsoft.com/office/word/2006/wordml" xmlns:wps="http://schemas.microsoft.com/office/word/2010/wordprocessingShape" mc:Ignorable="w14 w15 wp14">
   <w:endnote w:type="separator" w:id="-1">
     <w:p>
       <w:pPr>
@@ -20472,7 +20473,7 @@
 </file>
 
 <file path=word/footer1.xml><?xml version="1.0" encoding="utf-8"?>
-<w:ftr xmlns:wpc="http://schemas.microsoft.com/office/word/2010/wordprocessingCanvas" xmlns:cx="http://schemas.microsoft.com/office/drawing/2014/chartex" xmlns:cx1="http://schemas.microsoft.com/office/drawing/2015/9/8/chartex" xmlns:cx2="http://schemas.microsoft.com/office/drawing/2015/10/21/chartex" xmlns:cx3="http://schemas.microsoft.com/office/drawing/2016/5/9/chartex" xmlns:cx4="http://schemas.microsoft.com/office/drawing/2016/5/10/chartex" xmlns:cx5="http://schemas.microsoft.com/office/drawing/2016/5/11/chartex" xmlns:cx6="http://schemas.microsoft.com/office/drawing/2016/5/12/chartex" xmlns:cx7="http://schemas.microsoft.com/office/drawing/2016/5/13/chartex" xmlns:cx8="http://schemas.microsoft.com/office/drawing/2016/5/14/chartex" xmlns:mc="http://schemas.openxmlformats.org/markup-compatibility/2006" xmlns:aink="http://schemas.microsoft.com/office/drawing/2016/ink" xmlns:am3d="http://schemas.microsoft.com/office/drawing/2017/model3d" xmlns:o="urn:schemas-microsoft-com:office:office" xmlns:r="http://schemas.openxmlformats.org/officeDocument/2006/relationships" xmlns:m="http://schemas.openxmlformats.org/officeDocument/2006/math" xmlns:v="urn:schemas-microsoft-com:vml" xmlns:wp14="http://schemas.microsoft.com/office/word/2010/wordprocessingDrawing" xmlns:wp="http://schemas.openxmlformats.org/drawingml/2006/wordprocessingDrawing" xmlns:w10="urn:schemas-microsoft-com:office:word" xmlns:w="http://schemas.openxmlformats.org/wordprocessingml/2006/main" xmlns:w14="http://schemas.microsoft.com/office/word/2010/wordml" xmlns:w15="http://schemas.microsoft.com/office/word/2012/wordml" xmlns:w16cid="http://schemas.microsoft.com/office/word/2016/wordml/cid" xmlns:w16se="http://schemas.microsoft.com/office/word/2015/wordml/symex" xmlns:wpg="http://schemas.microsoft.com/office/word/2010/wordprocessingGroup" xmlns:wpi="http://schemas.microsoft.com/office/word/2010/wordprocessingInk" xmlns:wne="http://schemas.microsoft.com/office/word/2006/wordml" xmlns:wps="http://schemas.microsoft.com/office/word/2010/wordprocessingShape" mc:Ignorable="w14 w15 w16se w16cid wp14">
+<w:ftr xmlns:wpc="http://schemas.microsoft.com/office/word/2010/wordprocessingCanvas" xmlns:mc="http://schemas.openxmlformats.org/markup-compatibility/2006" xmlns:o="urn:schemas-microsoft-com:office:office" xmlns:r="http://schemas.openxmlformats.org/officeDocument/2006/relationships" xmlns:m="http://schemas.openxmlformats.org/officeDocument/2006/math" xmlns:v="urn:schemas-microsoft-com:vml" xmlns:wp14="http://schemas.microsoft.com/office/word/2010/wordprocessingDrawing" xmlns:wp="http://schemas.openxmlformats.org/drawingml/2006/wordprocessingDrawing" xmlns:w10="urn:schemas-microsoft-com:office:word" xmlns:w="http://schemas.openxmlformats.org/wordprocessingml/2006/main" xmlns:w14="http://schemas.microsoft.com/office/word/2010/wordml" xmlns:w15="http://schemas.microsoft.com/office/word/2012/wordml" xmlns:wpg="http://schemas.microsoft.com/office/word/2010/wordprocessingGroup" xmlns:wpi="http://schemas.microsoft.com/office/word/2010/wordprocessingInk" xmlns:wne="http://schemas.microsoft.com/office/word/2006/wordml" xmlns:wps="http://schemas.microsoft.com/office/word/2010/wordprocessingShape" mc:Ignorable="w14 w15 wp14">
   <w:p>
     <w:pPr>
       <w:pStyle w:val="Piedepgina"/>
@@ -20574,7 +20575,7 @@
             </wp:anchor>
           </w:drawing>
         </mc:Choice>
-        <mc:Fallback>
+        <mc:Fallback xmlns:w16se="http://schemas.microsoft.com/office/word/2015/wordml/symex" xmlns:w16cid="http://schemas.microsoft.com/office/word/2016/wordml/cid" xmlns:am3d="http://schemas.microsoft.com/office/drawing/2017/model3d" xmlns:aink="http://schemas.microsoft.com/office/drawing/2016/ink" xmlns:cx8="http://schemas.microsoft.com/office/drawing/2016/5/14/chartex" xmlns:cx7="http://schemas.microsoft.com/office/drawing/2016/5/13/chartex" xmlns:cx6="http://schemas.microsoft.com/office/drawing/2016/5/12/chartex" xmlns:cx5="http://schemas.microsoft.com/office/drawing/2016/5/11/chartex" xmlns:cx4="http://schemas.microsoft.com/office/drawing/2016/5/10/chartex" xmlns:cx3="http://schemas.microsoft.com/office/drawing/2016/5/9/chartex" xmlns:cx2="http://schemas.microsoft.com/office/drawing/2015/10/21/chartex" xmlns:cx1="http://schemas.microsoft.com/office/drawing/2015/9/8/chartex" xmlns:cx="http://schemas.microsoft.com/office/drawing/2014/chartex">
           <w:pict>
             <v:rect w14:anchorId="2E56495C" id="Rectángulo 1" o:spid="_x0000_s1026" style="position:absolute;margin-left:0;margin-top:15.1pt;width:161.55pt;height:3.6pt;z-index:251659264;visibility:visible;mso-wrap-style:square;mso-width-percent:0;mso-height-percent:0;mso-wrap-distance-left:9pt;mso-wrap-distance-top:0;mso-wrap-distance-right:9pt;mso-wrap-distance-bottom:0;mso-position-horizontal:left;mso-position-horizontal-relative:margin;mso-position-vertical:absolute;mso-position-vertical-relative:text;mso-width-percent:0;mso-height-percent:0;mso-width-relative:margin;mso-height-relative:margin;v-text-anchor:middle" o:gfxdata="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" fillcolor="#ff8080" stroked="f" strokeweight="1pt">
               <v:fill color2="#ffdada" rotate="t" angle="45" colors="0 #ff8080;.5 #ffb3b3;1 #ffdada" focus="100%" type="gradient"/>
@@ -20627,7 +20628,7 @@
       <w:rPr>
         <w:noProof/>
       </w:rPr>
-      <w:t>25</w:t>
+      <w:t>35</w:t>
     </w:r>
     <w:r>
       <w:fldChar w:fldCharType="end"/>
@@ -20637,7 +20638,7 @@
 </file>
 
 <file path=word/footnotes.xml><?xml version="1.0" encoding="utf-8"?>
-<w:footnotes xmlns:wpc="http://schemas.microsoft.com/office/word/2010/wordprocessingCanvas" xmlns:cx="http://schemas.microsoft.com/office/drawing/2014/chartex" xmlns:cx1="http://schemas.microsoft.com/office/drawing/2015/9/8/chartex" xmlns:cx2="http://schemas.microsoft.com/office/drawing/2015/10/21/chartex" xmlns:cx3="http://schemas.microsoft.com/office/drawing/2016/5/9/chartex" xmlns:cx4="http://schemas.microsoft.com/office/drawing/2016/5/10/chartex" xmlns:cx5="http://schemas.microsoft.com/office/drawing/2016/5/11/chartex" xmlns:cx6="http://schemas.microsoft.com/office/drawing/2016/5/12/chartex" xmlns:cx7="http://schemas.microsoft.com/office/drawing/2016/5/13/chartex" xmlns:cx8="http://schemas.microsoft.com/office/drawing/2016/5/14/chartex" xmlns:mc="http://schemas.openxmlformats.org/markup-compatibility/2006" xmlns:aink="http://schemas.microsoft.com/office/drawing/2016/ink" xmlns:am3d="http://schemas.microsoft.com/office/drawing/2017/model3d" xmlns:o="urn:schemas-microsoft-com:office:office" xmlns:r="http://schemas.openxmlformats.org/officeDocument/2006/relationships" xmlns:m="http://schemas.openxmlformats.org/officeDocument/2006/math" xmlns:v="urn:schemas-microsoft-com:vml" xmlns:wp14="http://schemas.microsoft.com/office/word/2010/wordprocessingDrawing" xmlns:wp="http://schemas.openxmlformats.org/drawingml/2006/wordprocessingDrawing" xmlns:w10="urn:schemas-microsoft-com:office:word" xmlns:w="http://schemas.openxmlformats.org/wordprocessingml/2006/main" xmlns:w14="http://schemas.microsoft.com/office/word/2010/wordml" xmlns:w15="http://schemas.microsoft.com/office/word/2012/wordml" xmlns:w16cid="http://schemas.microsoft.com/office/word/2016/wordml/cid" xmlns:w16se="http://schemas.microsoft.com/office/word/2015/wordml/symex" xmlns:wpg="http://schemas.microsoft.com/office/word/2010/wordprocessingGroup" xmlns:wpi="http://schemas.microsoft.com/office/word/2010/wordprocessingInk" xmlns:wne="http://schemas.microsoft.com/office/word/2006/wordml" xmlns:wps="http://schemas.microsoft.com/office/word/2010/wordprocessingShape" mc:Ignorable="w14 w15 w16se w16cid wp14">
+<w:footnotes xmlns:wpc="http://schemas.microsoft.com/office/word/2010/wordprocessingCanvas" xmlns:mc="http://schemas.openxmlformats.org/markup-compatibility/2006" xmlns:o="urn:schemas-microsoft-com:office:office" xmlns:r="http://schemas.openxmlformats.org/officeDocument/2006/relationships" xmlns:m="http://schemas.openxmlformats.org/officeDocument/2006/math" xmlns:v="urn:schemas-microsoft-com:vml" xmlns:wp14="http://schemas.microsoft.com/office/word/2010/wordprocessingDrawing" xmlns:wp="http://schemas.openxmlformats.org/drawingml/2006/wordprocessingDrawing" xmlns:w10="urn:schemas-microsoft-com:office:word" xmlns:w="http://schemas.openxmlformats.org/wordprocessingml/2006/main" xmlns:w14="http://schemas.microsoft.com/office/word/2010/wordml" xmlns:w15="http://schemas.microsoft.com/office/word/2012/wordml" xmlns:wpg="http://schemas.microsoft.com/office/word/2010/wordprocessingGroup" xmlns:wpi="http://schemas.microsoft.com/office/word/2010/wordprocessingInk" xmlns:wne="http://schemas.microsoft.com/office/word/2006/wordml" xmlns:wps="http://schemas.microsoft.com/office/word/2010/wordprocessingShape" mc:Ignorable="w14 w15 wp14">
   <w:footnote w:type="separator" w:id="-1">
     <w:p>
       <w:pPr>
@@ -20662,7 +20663,7 @@
 </file>
 
 <file path=word/numbering.xml><?xml version="1.0" encoding="utf-8"?>
-<w:numbering xmlns:wpc="http://schemas.microsoft.com/office/word/2010/wordprocessingCanvas" xmlns:cx="http://schemas.microsoft.com/office/drawing/2014/chartex" xmlns:cx1="http://schemas.microsoft.com/office/drawing/2015/9/8/chartex" xmlns:cx2="http://schemas.microsoft.com/office/drawing/2015/10/21/chartex" xmlns:cx3="http://schemas.microsoft.com/office/drawing/2016/5/9/chartex" xmlns:cx4="http://schemas.microsoft.com/office/drawing/2016/5/10/chartex" xmlns:cx5="http://schemas.microsoft.com/office/drawing/2016/5/11/chartex" xmlns:cx6="http://schemas.microsoft.com/office/drawing/2016/5/12/chartex" xmlns:cx7="http://schemas.microsoft.com/office/drawing/2016/5/13/chartex" xmlns:cx8="http://schemas.microsoft.com/office/drawing/2016/5/14/chartex" xmlns:mc="http://schemas.openxmlformats.org/markup-compatibility/2006" xmlns:aink="http://schemas.microsoft.com/office/drawing/2016/ink" xmlns:am3d="http://schemas.microsoft.com/office/drawing/2017/model3d" xmlns:o="urn:schemas-microsoft-com:office:office" xmlns:r="http://schemas.openxmlformats.org/officeDocument/2006/relationships" xmlns:m="http://schemas.openxmlformats.org/officeDocument/2006/math" xmlns:v="urn:schemas-microsoft-com:vml" xmlns:wp14="http://schemas.microsoft.com/office/word/2010/wordprocessingDrawing" xmlns:wp="http://schemas.openxmlformats.org/drawingml/2006/wordprocessingDrawing" xmlns:w10="urn:schemas-microsoft-com:office:word" xmlns:w="http://schemas.openxmlformats.org/wordprocessingml/2006/main" xmlns:w14="http://schemas.microsoft.com/office/word/2010/wordml" xmlns:w15="http://schemas.microsoft.com/office/word/2012/wordml" xmlns:w16cid="http://schemas.microsoft.com/office/word/2016/wordml/cid" xmlns:w16se="http://schemas.microsoft.com/office/word/2015/wordml/symex" xmlns:wpg="http://schemas.microsoft.com/office/word/2010/wordprocessingGroup" xmlns:wpi="http://schemas.microsoft.com/office/word/2010/wordprocessingInk" xmlns:wne="http://schemas.microsoft.com/office/word/2006/wordml" xmlns:wps="http://schemas.microsoft.com/office/word/2010/wordprocessingShape" mc:Ignorable="w14 w15 w16se w16cid wp14">
+<w:numbering xmlns:wpc="http://schemas.microsoft.com/office/word/2010/wordprocessingCanvas" xmlns:mc="http://schemas.openxmlformats.org/markup-compatibility/2006" xmlns:o="urn:schemas-microsoft-com:office:office" xmlns:r="http://schemas.openxmlformats.org/officeDocument/2006/relationships" xmlns:m="http://schemas.openxmlformats.org/officeDocument/2006/math" xmlns:v="urn:schemas-microsoft-com:vml" xmlns:wp14="http://schemas.microsoft.com/office/word/2010/wordprocessingDrawing" xmlns:wp="http://schemas.openxmlformats.org/drawingml/2006/wordprocessingDrawing" xmlns:w10="urn:schemas-microsoft-com:office:word" xmlns:w="http://schemas.openxmlformats.org/wordprocessingml/2006/main" xmlns:w14="http://schemas.microsoft.com/office/word/2010/wordml" xmlns:w15="http://schemas.microsoft.com/office/word/2012/wordml" xmlns:wpg="http://schemas.microsoft.com/office/word/2010/wordprocessingGroup" xmlns:wpi="http://schemas.microsoft.com/office/word/2010/wordprocessingInk" xmlns:wne="http://schemas.microsoft.com/office/word/2006/wordml" xmlns:wps="http://schemas.microsoft.com/office/word/2010/wordprocessingShape" mc:Ignorable="w14 w15 wp14">
   <w:abstractNum w:abstractNumId="0" w15:restartNumberingAfterBreak="0">
     <w:nsid w:val="00D23703"/>
     <w:multiLevelType w:val="hybridMultilevel"/>
@@ -21936,7 +21937,7 @@
 </file>
 
 <file path=word/people.xml><?xml version="1.0" encoding="utf-8"?>
-<w15:people xmlns:wpc="http://schemas.microsoft.com/office/word/2010/wordprocessingCanvas" xmlns:cx="http://schemas.microsoft.com/office/drawing/2014/chartex" xmlns:cx1="http://schemas.microsoft.com/office/drawing/2015/9/8/chartex" xmlns:cx2="http://schemas.microsoft.com/office/drawing/2015/10/21/chartex" xmlns:cx3="http://schemas.microsoft.com/office/drawing/2016/5/9/chartex" xmlns:cx4="http://schemas.microsoft.com/office/drawing/2016/5/10/chartex" xmlns:cx5="http://schemas.microsoft.com/office/drawing/2016/5/11/chartex" xmlns:cx6="http://schemas.microsoft.com/office/drawing/2016/5/12/chartex" xmlns:cx7="http://schemas.microsoft.com/office/drawing/2016/5/13/chartex" xmlns:cx8="http://schemas.microsoft.com/office/drawing/2016/5/14/chartex" xmlns:mc="http://schemas.openxmlformats.org/markup-compatibility/2006" xmlns:aink="http://schemas.microsoft.com/office/drawing/2016/ink" xmlns:am3d="http://schemas.microsoft.com/office/drawing/2017/model3d" xmlns:o="urn:schemas-microsoft-com:office:office" xmlns:r="http://schemas.openxmlformats.org/officeDocument/2006/relationships" xmlns:m="http://schemas.openxmlformats.org/officeDocument/2006/math" xmlns:v="urn:schemas-microsoft-com:vml" xmlns:wp14="http://schemas.microsoft.com/office/word/2010/wordprocessingDrawing" xmlns:wp="http://schemas.openxmlformats.org/drawingml/2006/wordprocessingDrawing" xmlns:w10="urn:schemas-microsoft-com:office:word" xmlns:w="http://schemas.openxmlformats.org/wordprocessingml/2006/main" xmlns:w14="http://schemas.microsoft.com/office/word/2010/wordml" xmlns:w15="http://schemas.microsoft.com/office/word/2012/wordml" xmlns:w16cid="http://schemas.microsoft.com/office/word/2016/wordml/cid" xmlns:w16se="http://schemas.microsoft.com/office/word/2015/wordml/symex" xmlns:wpg="http://schemas.microsoft.com/office/word/2010/wordprocessingGroup" xmlns:wpi="http://schemas.microsoft.com/office/word/2010/wordprocessingInk" xmlns:wne="http://schemas.microsoft.com/office/word/2006/wordml" xmlns:wps="http://schemas.microsoft.com/office/word/2010/wordprocessingShape" mc:Ignorable="w14 w15 w16se w16cid wp14">
+<w15:people xmlns:wpc="http://schemas.microsoft.com/office/word/2010/wordprocessingCanvas" xmlns:mc="http://schemas.openxmlformats.org/markup-compatibility/2006" xmlns:o="urn:schemas-microsoft-com:office:office" xmlns:r="http://schemas.openxmlformats.org/officeDocument/2006/relationships" xmlns:m="http://schemas.openxmlformats.org/officeDocument/2006/math" xmlns:v="urn:schemas-microsoft-com:vml" xmlns:wp14="http://schemas.microsoft.com/office/word/2010/wordprocessingDrawing" xmlns:wp="http://schemas.openxmlformats.org/drawingml/2006/wordprocessingDrawing" xmlns:w10="urn:schemas-microsoft-com:office:word" xmlns:w="http://schemas.openxmlformats.org/wordprocessingml/2006/main" xmlns:w14="http://schemas.microsoft.com/office/word/2010/wordml" xmlns:w15="http://schemas.microsoft.com/office/word/2012/wordml" xmlns:wpg="http://schemas.microsoft.com/office/word/2010/wordprocessingGroup" xmlns:wpi="http://schemas.microsoft.com/office/word/2010/wordprocessingInk" xmlns:wne="http://schemas.microsoft.com/office/word/2006/wordml" xmlns:wps="http://schemas.microsoft.com/office/word/2010/wordprocessingShape" mc:Ignorable="w14 w15 wp14">
   <w15:person w15:author="David Vacas Miguel">
     <w15:presenceInfo w15:providerId="None" w15:userId="David Vacas Miguel"/>
   </w15:person>
@@ -21944,7 +21945,7 @@
 </file>
 
 <file path=word/styles.xml><?xml version="1.0" encoding="utf-8"?>
-<w:styles xmlns:mc="http://schemas.openxmlformats.org/markup-compatibility/2006" xmlns:r="http://schemas.openxmlformats.org/officeDocument/2006/relationships" xmlns:w="http://schemas.openxmlformats.org/wordprocessingml/2006/main" xmlns:w14="http://schemas.microsoft.com/office/word/2010/wordml" xmlns:w15="http://schemas.microsoft.com/office/word/2012/wordml" xmlns:w16cid="http://schemas.microsoft.com/office/word/2016/wordml/cid" xmlns:w16se="http://schemas.microsoft.com/office/word/2015/wordml/symex" mc:Ignorable="w14 w15 w16se w16cid">
+<w:styles xmlns:mc="http://schemas.openxmlformats.org/markup-compatibility/2006" xmlns:r="http://schemas.openxmlformats.org/officeDocument/2006/relationships" xmlns:w="http://schemas.openxmlformats.org/wordprocessingml/2006/main" xmlns:w14="http://schemas.microsoft.com/office/word/2010/wordml" xmlns:w15="http://schemas.microsoft.com/office/word/2012/wordml" mc:Ignorable="w14 w15">
   <w:docDefaults>
     <w:rPrDefault>
       <w:rPr>
@@ -21960,7 +21961,7 @@
       </w:pPr>
     </w:pPrDefault>
   </w:docDefaults>
-  <w:latentStyles w:defLockedState="0" w:defUIPriority="99" w:defSemiHidden="0" w:defUnhideWhenUsed="0" w:defQFormat="0" w:count="375">
+  <w:latentStyles w:defLockedState="0" w:defUIPriority="99" w:defSemiHidden="0" w:defUnhideWhenUsed="0" w:defQFormat="0" w:count="371">
     <w:lsdException w:name="Normal" w:uiPriority="0" w:qFormat="1"/>
     <w:lsdException w:name="heading 1" w:uiPriority="9" w:qFormat="1"/>
     <w:lsdException w:name="heading 2" w:semiHidden="1" w:uiPriority="9" w:unhideWhenUsed="1" w:qFormat="1"/>
@@ -22332,10 +22333,6 @@
     <w:lsdException w:name="List Table 5 Dark Accent 6" w:uiPriority="50"/>
     <w:lsdException w:name="List Table 6 Colorful Accent 6" w:uiPriority="51"/>
     <w:lsdException w:name="List Table 7 Colorful Accent 6" w:uiPriority="52"/>
-    <w:lsdException w:name="Mention" w:semiHidden="1" w:unhideWhenUsed="1"/>
-    <w:lsdException w:name="Smart Hyperlink" w:semiHidden="1" w:unhideWhenUsed="1"/>
-    <w:lsdException w:name="Hashtag" w:semiHidden="1" w:unhideWhenUsed="1"/>
-    <w:lsdException w:name="Unresolved Mention" w:semiHidden="1" w:unhideWhenUsed="1"/>
   </w:latentStyles>
   <w:style w:type="paragraph" w:default="1" w:styleId="Normal">
     <w:name w:val="Normal"/>
@@ -22520,7 +22517,7 @@
       <w:szCs w:val="32"/>
     </w:rPr>
   </w:style>
-  <w:style w:type="paragraph" w:styleId="TtuloTDC">
+  <w:style w:type="paragraph" w:styleId="TtulodeTDC">
     <w:name w:val="TOC Heading"/>
     <w:basedOn w:val="Ttulo1"/>
     <w:next w:val="Normal"/>
@@ -22740,11 +22737,11 @@
       <w:szCs w:val="18"/>
     </w:rPr>
   </w:style>
-  <w:style w:type="paragraph" w:styleId="Ttulo">
+  <w:style w:type="paragraph" w:styleId="Puesto">
     <w:name w:val="Title"/>
     <w:basedOn w:val="Normal"/>
     <w:next w:val="Normal"/>
-    <w:link w:val="TtuloCar"/>
+    <w:link w:val="PuestoCar"/>
     <w:uiPriority w:val="10"/>
     <w:qFormat/>
     <w:rsid w:val="00501EF7"/>
@@ -22760,10 +22757,10 @@
       <w:szCs w:val="56"/>
     </w:rPr>
   </w:style>
-  <w:style w:type="character" w:customStyle="1" w:styleId="TtuloCar">
-    <w:name w:val="Título Car"/>
+  <w:style w:type="character" w:customStyle="1" w:styleId="PuestoCar">
+    <w:name w:val="Puesto Car"/>
     <w:basedOn w:val="Fuentedeprrafopredeter"/>
-    <w:link w:val="Ttulo"/>
+    <w:link w:val="Puesto"/>
     <w:uiPriority w:val="10"/>
     <w:rsid w:val="00501EF7"/>
     <w:rPr>
@@ -23333,7 +23330,7 @@
 </file>
 
 <file path=customXml/itemProps1.xml><?xml version="1.0" encoding="utf-8"?>
-<ds:datastoreItem xmlns:ds="http://schemas.openxmlformats.org/officeDocument/2006/customXml" ds:itemID="{25C66BCA-0EBA-4FDD-961C-2AABFC194E79}">
+<ds:datastoreItem xmlns:ds="http://schemas.openxmlformats.org/officeDocument/2006/customXml" ds:itemID="{A8E8423E-8AEF-42A1-9BB0-FD259867EA26}">
   <ds:schemaRefs>
     <ds:schemaRef ds:uri="http://schemas.openxmlformats.org/officeDocument/2006/bibliography"/>
   </ds:schemaRefs>

</xml_diff>